<commit_message>
splash screen and icon updated
changes also made in the report
</commit_message>
<xml_diff>
--- a/Project Report/20-3 final report/Chapter_3_Sysytem Analysis.docx
+++ b/Project Report/20-3 final report/Chapter_3_Sysytem Analysis.docx
@@ -58,7 +58,6 @@
           <w:color w:val="0000FF"/>
           <w:sz w:val="36"/>
           <w:szCs w:val="36"/>
-          <w:lang w:val="en-US"/>
         </w:rPr>
       </w:pPr>
       <w:r>
@@ -353,7 +352,7 @@
     <w:p>
       <w:pPr>
         <w:tabs>
-          <w:tab w:val="left" w:pos="466"/>
+          <w:tab w:val="left" w:pos="720"/>
         </w:tabs>
         <w:spacing w:line="360" w:lineRule="auto"/>
         <w:ind w:left="41"/>
@@ -363,6 +362,13 @@
           <w:lang w:val="en-GB"/>
         </w:rPr>
       </w:pPr>
+      <w:r>
+        <w:rPr>
+          <w:rFonts w:eastAsia="Arial"/>
+          <w:lang w:val="en-GB"/>
+        </w:rPr>
+        <w:tab/>
+      </w:r>
       <w:r>
         <w:rPr>
           <w:rFonts w:eastAsia="Arial"/>
@@ -403,6 +409,20 @@
           <w:rFonts w:eastAsia="Arial"/>
           <w:lang w:val="en-GB"/>
         </w:rPr>
+        <w:tab/>
+      </w:r>
+      <w:r>
+        <w:rPr>
+          <w:rFonts w:eastAsia="Arial"/>
+          <w:lang w:val="en-GB"/>
+        </w:rPr>
+        <w:tab/>
+      </w:r>
+      <w:r>
+        <w:rPr>
+          <w:rFonts w:eastAsia="Arial"/>
+          <w:lang w:val="en-GB"/>
+        </w:rPr>
         <w:t xml:space="preserve">Regular physical activity will help you to avoid these things. Physical activity is essential to prevent and reduce risks of many diseases and improve physical and mental health. It can even help you live longer—research from the American Journal of Preventative Medicine indicates that regular exercise can add up to five years to your life. </w:t>
       </w:r>
     </w:p>
@@ -426,13 +446,20 @@
           <w:tab w:val="left" w:pos="466"/>
         </w:tabs>
         <w:spacing w:line="360" w:lineRule="auto"/>
-        <w:ind w:left="41"/>
+        <w:ind w:left="41" w:firstLine="425"/>
         <w:jc w:val="both"/>
         <w:rPr>
           <w:rFonts w:eastAsia="Arial"/>
           <w:lang w:val="en-GB"/>
         </w:rPr>
       </w:pPr>
+      <w:r>
+        <w:rPr>
+          <w:rFonts w:eastAsia="Arial"/>
+          <w:lang w:val="en-GB"/>
+        </w:rPr>
+        <w:tab/>
+      </w:r>
       <w:r>
         <w:rPr>
           <w:rFonts w:eastAsia="Arial"/>
@@ -455,6 +482,7 @@
       <w:pPr>
         <w:pStyle w:val="BodytextTCS"/>
         <w:spacing w:line="360" w:lineRule="auto"/>
+        <w:ind w:firstLine="720"/>
         <w:jc w:val="both"/>
         <w:rPr>
           <w:rFonts w:ascii="Times New Roman" w:hAnsi="Times New Roman"/>
@@ -2291,6 +2319,8 @@
         </w:rPr>
         <w:t>R2.1 Set Workout Goals</w:t>
       </w:r>
+      <w:bookmarkStart w:id="0" w:name="_GoBack"/>
+      <w:bookmarkEnd w:id="0"/>
     </w:p>
     <w:p>
       <w:pPr>
@@ -5437,6 +5467,7 @@
       <w:r>
         <w:rPr>
           <w:b/>
+          <w:noProof/>
           <w:sz w:val="28"/>
           <w:szCs w:val="28"/>
           <w:lang w:eastAsia="en-US"/>
@@ -5799,6 +5830,7 @@
       </w:pPr>
       <w:r>
         <w:rPr>
+          <w:noProof/>
           <w:lang w:eastAsia="en-US"/>
         </w:rPr>
         <w:drawing>
@@ -5967,17 +5999,7 @@
           <w:sz w:val="24"/>
           <w:szCs w:val="24"/>
         </w:rPr>
-        <w:t>: Sequence diagram for Connect BL</w:t>
-      </w:r>
-      <w:bookmarkStart w:id="0" w:name="_GoBack"/>
-      <w:bookmarkEnd w:id="0"/>
-      <w:r>
-        <w:rPr>
-          <w:rFonts w:ascii="Times New Roman" w:hAnsi="Times New Roman"/>
-          <w:sz w:val="24"/>
-          <w:szCs w:val="24"/>
-        </w:rPr>
-        <w:t>E Device</w:t>
+        <w:t>: Sequence diagram for Connect BLE Device</w:t>
       </w:r>
     </w:p>
     <w:p>
@@ -6719,15 +6741,7 @@
           <w:sz w:val="28"/>
           <w:szCs w:val="28"/>
         </w:rPr>
-        <w:t xml:space="preserve"> for </w:t>
-      </w:r>
-      <w:r>
-        <w:rPr>
-          <w:b/>
-          <w:sz w:val="28"/>
-          <w:szCs w:val="28"/>
-        </w:rPr>
-        <w:t>Start Workout</w:t>
+        <w:t xml:space="preserve"> for Start Workout</w:t>
       </w:r>
     </w:p>
     <w:p/>
@@ -6740,7 +6754,6 @@
       <w:pgNumType w:start="18"/>
       <w:cols w:space="720"/>
       <w:docGrid w:linePitch="360"/>
-      <w:printerSettings r:id="rId21"/>
     </w:sectPr>
   </w:body>
 </w:document>
@@ -8547,7 +8560,6 @@
       <w:color w:val="FFFFFF"/>
       <w:sz w:val="20"/>
       <w:szCs w:val="20"/>
-      <w:lang w:val="en-US"/>
     </w:rPr>
   </w:style>
   <w:style w:type="paragraph" w:customStyle="1" w:styleId="Head2">
@@ -8556,7 +8568,7 @@
     <w:pPr>
       <w:keepNext/>
       <w:numPr>
-        <w:numId w:val="14"/>
+        <w:numId w:val="13"/>
       </w:numPr>
       <w:suppressAutoHyphens/>
       <w:spacing w:before="120" w:after="120" w:line="280" w:lineRule="exact"/>
@@ -8576,7 +8588,7 @@
     <w:pPr>
       <w:keepNext/>
       <w:numPr>
-        <w:numId w:val="14"/>
+        <w:numId w:val="13"/>
       </w:numPr>
       <w:suppressAutoHyphens/>
       <w:spacing w:before="120" w:after="60"/>
@@ -9059,7 +9071,6 @@
       <w:color w:val="FFFFFF"/>
       <w:sz w:val="20"/>
       <w:szCs w:val="20"/>
-      <w:lang w:val="en-US"/>
     </w:rPr>
   </w:style>
   <w:style w:type="paragraph" w:customStyle="1" w:styleId="Head2">
@@ -9068,7 +9079,7 @@
     <w:pPr>
       <w:keepNext/>
       <w:numPr>
-        <w:numId w:val="14"/>
+        <w:numId w:val="13"/>
       </w:numPr>
       <w:suppressAutoHyphens/>
       <w:spacing w:before="120" w:after="120" w:line="280" w:lineRule="exact"/>
@@ -9088,7 +9099,7 @@
     <w:pPr>
       <w:keepNext/>
       <w:numPr>
-        <w:numId w:val="14"/>
+        <w:numId w:val="13"/>
       </w:numPr>
       <w:suppressAutoHyphens/>
       <w:spacing w:before="120" w:after="60"/>

</xml_diff>